<commit_message>
Made the logout modal pop on every list in the navigation
</commit_message>
<xml_diff>
--- a/DOCUMENTATION/CAPEDA-1-3.docx
+++ b/DOCUMENTATION/CAPEDA-1-3.docx
@@ -1,6 +1,6 @@
 
 <file path=word/document.xml><?xml version="1.0" encoding="utf-8"?>
-<w:document xmlns:wpc="http://schemas.microsoft.com/office/word/2010/wordprocessingCanvas" xmlns:cx="http://schemas.microsoft.com/office/drawing/2014/chartex" xmlns:cx1="http://schemas.microsoft.com/office/drawing/2015/9/8/chartex" xmlns:cx2="http://schemas.microsoft.com/office/drawing/2015/10/21/chartex" xmlns:cx3="http://schemas.microsoft.com/office/drawing/2016/5/9/chartex" xmlns:cx4="http://schemas.microsoft.com/office/drawing/2016/5/10/chartex" xmlns:cx5="http://schemas.microsoft.com/office/drawing/2016/5/11/chartex" xmlns:cx6="http://schemas.microsoft.com/office/drawing/2016/5/12/chartex" xmlns:cx7="http://schemas.microsoft.com/office/drawing/2016/5/13/chartex" xmlns:cx8="http://schemas.microsoft.com/office/drawing/2016/5/14/chartex" xmlns:mc="http://schemas.openxmlformats.org/markup-compatibility/2006" xmlns:aink="http://schemas.microsoft.com/office/drawing/2016/ink" xmlns:am3d="http://schemas.microsoft.com/office/drawing/2017/model3d" xmlns:o="urn:schemas-microsoft-com:office:office" xmlns:r="http://schemas.openxmlformats.org/officeDocument/2006/relationships" xmlns:m="http://schemas.openxmlformats.org/officeDocument/2006/math" xmlns:v="urn:schemas-microsoft-com:vml" xmlns:wp14="http://schemas.microsoft.com/office/word/2010/wordprocessingDrawing" xmlns:wp="http://schemas.openxmlformats.org/drawingml/2006/wordprocessingDrawing" xmlns:w10="urn:schemas-microsoft-com:office:word" xmlns:w="http://schemas.openxmlformats.org/wordprocessingml/2006/main" xmlns:w14="http://schemas.microsoft.com/office/word/2010/wordml" xmlns:w15="http://schemas.microsoft.com/office/word/2012/wordml" xmlns:w16cex="http://schemas.microsoft.com/office/word/2018/wordml/cex" xmlns:w16cid="http://schemas.microsoft.com/office/word/2016/wordml/cid" xmlns:w16="http://schemas.microsoft.com/office/word/2018/wordml" xmlns:w16sdtdh="http://schemas.microsoft.com/office/word/2020/wordml/sdtdatahash" xmlns:w16se="http://schemas.microsoft.com/office/word/2015/wordml/symex" xmlns:wpg="http://schemas.microsoft.com/office/word/2010/wordprocessingGroup" xmlns:wpi="http://schemas.microsoft.com/office/word/2010/wordprocessingInk" xmlns:wne="http://schemas.microsoft.com/office/word/2006/wordml" xmlns:wps="http://schemas.microsoft.com/office/word/2010/wordprocessingShape" mc:Ignorable="w14 w15 w16se w16cid w16 w16cex w16sdtdh wp14">
+<w:document xmlns:wpc="http://schemas.microsoft.com/office/word/2010/wordprocessingCanvas" xmlns:cx="http://schemas.microsoft.com/office/drawing/2014/chartex" xmlns:cx1="http://schemas.microsoft.com/office/drawing/2015/9/8/chartex" xmlns:cx2="http://schemas.microsoft.com/office/drawing/2015/10/21/chartex" xmlns:cx3="http://schemas.microsoft.com/office/drawing/2016/5/9/chartex" xmlns:cx4="http://schemas.microsoft.com/office/drawing/2016/5/10/chartex" xmlns:cx5="http://schemas.microsoft.com/office/drawing/2016/5/11/chartex" xmlns:cx6="http://schemas.microsoft.com/office/drawing/2016/5/12/chartex" xmlns:cx7="http://schemas.microsoft.com/office/drawing/2016/5/13/chartex" xmlns:cx8="http://schemas.microsoft.com/office/drawing/2016/5/14/chartex" xmlns:mc="http://schemas.openxmlformats.org/markup-compatibility/2006" xmlns:aink="http://schemas.microsoft.com/office/drawing/2016/ink" xmlns:am3d="http://schemas.microsoft.com/office/drawing/2017/model3d" xmlns:o="urn:schemas-microsoft-com:office:office" xmlns:r="http://schemas.openxmlformats.org/officeDocument/2006/relationships" xmlns:m="http://schemas.openxmlformats.org/officeDocument/2006/math" xmlns:v="urn:schemas-microsoft-com:vml" xmlns:wp14="http://schemas.microsoft.com/office/word/2010/wordprocessingDrawing" xmlns:wp="http://schemas.openxmlformats.org/drawingml/2006/wordprocessingDrawing" xmlns:w10="urn:schemas-microsoft-com:office:word" xmlns:w="http://schemas.openxmlformats.org/wordprocessingml/2006/main" xmlns:w14="http://schemas.microsoft.com/office/word/2010/wordml" xmlns:w15="http://schemas.microsoft.com/office/word/2012/wordml" xmlns:w16cid="http://schemas.microsoft.com/office/word/2016/wordml/cid" xmlns:w16se="http://schemas.microsoft.com/office/word/2015/wordml/symex" xmlns:wpg="http://schemas.microsoft.com/office/word/2010/wordprocessingGroup" xmlns:wpi="http://schemas.microsoft.com/office/word/2010/wordprocessingInk" xmlns:wne="http://schemas.microsoft.com/office/word/2006/wordml" xmlns:wps="http://schemas.microsoft.com/office/word/2010/wordprocessingShape" mc:Ignorable="w14 w15 w16se w16cid wp14">
   <w:body>
     <w:p>
       <w:pPr>
@@ -15,7 +15,7 @@
           <w:bCs/>
           <w:color w:val="000000"/>
         </w:rPr>
-        <w:t>WEB-BASED MEMBERSHIP SYSTEM CAPEDA DRIVERS</w:t>
+        <w:t xml:space="preserve">WEB-BASED MEMBERSHIP </w:t>
       </w:r>
     </w:p>
     <w:p>
@@ -31,7 +31,7 @@
           <w:bCs/>
           <w:color w:val="000000"/>
         </w:rPr>
-        <w:t>OF CAMELLA HOMES</w:t>
+        <w:t>APPLICATION SYSTEM</w:t>
       </w:r>
     </w:p>
     <w:p>
@@ -237,14 +237,7 @@
           <w:rFonts w:ascii="Arial" w:hAnsi="Arial" w:cs="Arial"/>
           <w:color w:val="000000"/>
         </w:rPr>
-        <w:t>J</w:t>
-      </w:r>
-      <w:r>
-        <w:rPr>
-          <w:rFonts w:ascii="Arial" w:hAnsi="Arial" w:cs="Arial"/>
-          <w:color w:val="000000"/>
-        </w:rPr>
-        <w:t>anuary 2024</w:t>
+        <w:t>January 2024</w:t>
       </w:r>
     </w:p>
     <w:p>
@@ -382,7 +375,35 @@
           <w:rFonts w:ascii="Arial" w:hAnsi="Arial" w:cs="Arial"/>
           <w:color w:val="000000"/>
         </w:rPr>
-        <w:t>Pedicab—a mode of transportation that is both financial and environmentally friendly whilst also being on par with other smoke-emitting vehicles when it comes to mobility. It is commonly found in the cities and local areas in the Philippines. In due course, it is inevitable that many Filipinos who have basic knowledge about driving a vehicle would want to attempt to make a living out of driving a pedicab since it’s getting popular among commuters. </w:t>
+        <w:t>Pedica</w:t>
+      </w:r>
+      <w:r>
+        <w:rPr>
+          <w:rFonts w:ascii="Arial" w:hAnsi="Arial" w:cs="Arial"/>
+          <w:color w:val="000000"/>
+        </w:rPr>
+        <w:t xml:space="preserve">b is </w:t>
+      </w:r>
+      <w:r>
+        <w:rPr>
+          <w:rFonts w:ascii="Arial" w:hAnsi="Arial" w:cs="Arial"/>
+          <w:color w:val="000000"/>
+        </w:rPr>
+        <w:t>a mode of transportation that is both financial and environmentally friendly whilst also being</w:t>
+      </w:r>
+      <w:r>
+        <w:rPr>
+          <w:rFonts w:ascii="Arial" w:hAnsi="Arial" w:cs="Arial"/>
+          <w:color w:val="000000"/>
+        </w:rPr>
+        <w:t xml:space="preserve"> slightly</w:t>
+      </w:r>
+      <w:r>
+        <w:rPr>
+          <w:rFonts w:ascii="Arial" w:hAnsi="Arial" w:cs="Arial"/>
+          <w:color w:val="000000"/>
+        </w:rPr>
+        <w:t xml:space="preserve"> on par with other smoke-emitting vehicles when it comes to mobility. It is commonly found in the cities and local areas in the Philippines. In due course, it is inevitable that many Filipinos who have basic knowledge about driving a vehicle would want to attempt to make a living out of driving a pedicab since it’s getting popular among commuters. </w:t>
       </w:r>
     </w:p>
     <w:p>
@@ -397,7 +418,7 @@
           <w:rFonts w:ascii="Arial" w:hAnsi="Arial" w:cs="Arial"/>
           <w:color w:val="000000"/>
         </w:rPr>
-        <w:t>As the population of pedicab drivers grows, collecting and preserving data has become even more challenging to CAPEDA Org., as their only method of gathering information is through physically transcribing it to Microsoft Word. With that in mind, the researchers aim to provide a solution by creating a Web-based Membership System with Billing and Membership Card to improve the organization’s method of gathering data and provide an even more convenient experience for both the organization’s staff and its members.</w:t>
+        <w:t>As the population of pedicab drivers grows, collecting and preserving data has become even more challenging to CAPEDA Org., as their only method of gathering information is through transcribing it to Microsoft Word. With that in mind, the researchers aim to provide a solution by creating a Web-based Membership System to improve the organization’s method of gathering data and provide an even more convenient experience for both the organization’s staff and its members.</w:t>
       </w:r>
     </w:p>
     <w:p>
@@ -721,27 +742,25 @@
           <w:sz w:val="24"/>
           <w:szCs w:val="24"/>
         </w:rPr>
-        <w:t xml:space="preserve">The proponents developed a web-based Membership system with billing and membership cards using </w:t>
-      </w:r>
-      <w:proofErr w:type="spellStart"/>
-      <w:r>
-        <w:rPr>
-          <w:rFonts w:ascii="Arial" w:eastAsia="Times New Roman" w:hAnsi="Arial" w:cs="Arial"/>
-          <w:color w:val="000000"/>
-          <w:sz w:val="24"/>
-          <w:szCs w:val="24"/>
-        </w:rPr>
-        <w:t>rfid</w:t>
-      </w:r>
-      <w:proofErr w:type="spellEnd"/>
-      <w:r>
-        <w:rPr>
-          <w:rFonts w:ascii="Arial" w:eastAsia="Times New Roman" w:hAnsi="Arial" w:cs="Arial"/>
-          <w:color w:val="000000"/>
-          <w:sz w:val="24"/>
-          <w:szCs w:val="24"/>
-        </w:rPr>
-        <w:t xml:space="preserve"> for CAPEDA, that allows its affiliates to manage their membership process digitally instead of manually managing, requesting and storing their confidential documents for the membership process. The system has </w:t>
+        <w:t xml:space="preserve">The proponents developed a web-based Membership system </w:t>
+      </w:r>
+      <w:r>
+        <w:rPr>
+          <w:rFonts w:ascii="Arial" w:eastAsia="Times New Roman" w:hAnsi="Arial" w:cs="Arial"/>
+          <w:color w:val="000000"/>
+          <w:sz w:val="24"/>
+          <w:szCs w:val="24"/>
+        </w:rPr>
+        <w:t>for</w:t>
+      </w:r>
+      <w:r>
+        <w:rPr>
+          <w:rFonts w:ascii="Arial" w:eastAsia="Times New Roman" w:hAnsi="Arial" w:cs="Arial"/>
+          <w:color w:val="000000"/>
+          <w:sz w:val="24"/>
+          <w:szCs w:val="24"/>
+        </w:rPr>
+        <w:t xml:space="preserve"> CAPEDA, that allows its affiliates to manage their membership process digitally instead of manually managing, requesting and storing their confidential documents for the membership process. The system has </w:t>
       </w:r>
       <w:r>
         <w:rPr>
@@ -975,7 +994,34 @@
           <w:sz w:val="24"/>
           <w:szCs w:val="24"/>
         </w:rPr>
-        <w:t xml:space="preserve">This module is responsible for validating the credentials of the account that attempts to log in to the system. The system has 2 user types. The admin is the highest rank of user type which consists of the CAPEDA Officers, If the account is validated as an admin the admin module will be accessible to the account, if the account </w:t>
+        <w:t xml:space="preserve">This module is responsible for validating the credentials of the account that attempts to log in to the system. The system has </w:t>
+      </w:r>
+      <w:r>
+        <w:rPr>
+          <w:rFonts w:ascii="Arial" w:eastAsia="Times New Roman" w:hAnsi="Arial" w:cs="Arial"/>
+          <w:color w:val="000000"/>
+          <w:sz w:val="24"/>
+          <w:szCs w:val="24"/>
+        </w:rPr>
+        <w:t>3</w:t>
+      </w:r>
+      <w:r>
+        <w:rPr>
+          <w:rFonts w:ascii="Arial" w:eastAsia="Times New Roman" w:hAnsi="Arial" w:cs="Arial"/>
+          <w:color w:val="000000"/>
+          <w:sz w:val="24"/>
+          <w:szCs w:val="24"/>
+        </w:rPr>
+        <w:t xml:space="preserve"> user types. The admin is the highest rank of user type which consists of the CAPEDA Officers, If the account is validated as an admin the admin module will be accessible to the account, if the account is validated as a member the member module will be accessible to the account</w:t>
+      </w:r>
+      <w:r>
+        <w:rPr>
+          <w:rFonts w:ascii="Arial" w:eastAsia="Times New Roman" w:hAnsi="Arial" w:cs="Arial"/>
+          <w:color w:val="000000"/>
+          <w:sz w:val="24"/>
+          <w:szCs w:val="24"/>
+        </w:rPr>
+        <w:t xml:space="preserve"> and when </w:t>
       </w:r>
       <w:r>
         <w:rPr>
@@ -985,7 +1031,16 @@
           <w:szCs w:val="24"/>
         </w:rPr>
         <w:lastRenderedPageBreak/>
-        <w:t>is validated as a member the member module will be accessible to the account. The login module requires username and password, if one of the credentials is incorrect, the login will not push through.</w:t>
+        <w:t xml:space="preserve">the user is validated as an applicant the applicant module will be accessible to the user. </w:t>
+      </w:r>
+      <w:r>
+        <w:rPr>
+          <w:rFonts w:ascii="Arial" w:eastAsia="Times New Roman" w:hAnsi="Arial" w:cs="Arial"/>
+          <w:color w:val="000000"/>
+          <w:sz w:val="24"/>
+          <w:szCs w:val="24"/>
+        </w:rPr>
+        <w:t>The login module requires username and password, if one of the credentials is incorrect, the login will not push through.</w:t>
       </w:r>
     </w:p>
     <w:p>
@@ -1109,18 +1164,6 @@
     <w:p>
       <w:pPr>
         <w:spacing w:after="0" w:line="480" w:lineRule="auto"/>
-        <w:ind w:left="20" w:right="60" w:firstLine="20"/>
-        <w:jc w:val="both"/>
-        <w:rPr>
-          <w:rFonts w:ascii="Times New Roman" w:eastAsia="Times New Roman" w:hAnsi="Times New Roman" w:cs="Times New Roman"/>
-          <w:sz w:val="24"/>
-          <w:szCs w:val="24"/>
-        </w:rPr>
-      </w:pPr>
-    </w:p>
-    <w:p>
-      <w:pPr>
-        <w:spacing w:after="0" w:line="480" w:lineRule="auto"/>
         <w:ind w:left="20" w:right="60" w:firstLine="700"/>
         <w:jc w:val="both"/>
         <w:rPr>
@@ -1156,18 +1199,58 @@
         <w:ind w:left="20" w:right="60" w:firstLine="20"/>
         <w:jc w:val="both"/>
         <w:rPr>
-          <w:rFonts w:ascii="Times New Roman" w:eastAsia="Times New Roman" w:hAnsi="Times New Roman" w:cs="Times New Roman"/>
-          <w:sz w:val="24"/>
-          <w:szCs w:val="24"/>
-        </w:rPr>
-      </w:pPr>
-      <w:r>
-        <w:rPr>
-          <w:rFonts w:ascii="Arial" w:eastAsia="Times New Roman" w:hAnsi="Arial" w:cs="Arial"/>
-          <w:color w:val="000000"/>
-          <w:sz w:val="24"/>
-          <w:szCs w:val="24"/>
-        </w:rPr>
+          <w:rFonts w:ascii="Arial" w:eastAsia="Times New Roman" w:hAnsi="Arial" w:cs="Arial"/>
+          <w:color w:val="000000"/>
+          <w:sz w:val="24"/>
+          <w:szCs w:val="24"/>
+        </w:rPr>
+      </w:pPr>
+    </w:p>
+    <w:p>
+      <w:pPr>
+        <w:spacing w:after="0" w:line="480" w:lineRule="auto"/>
+        <w:ind w:left="20" w:right="60" w:firstLine="20"/>
+        <w:jc w:val="both"/>
+        <w:rPr>
+          <w:rFonts w:ascii="Arial" w:eastAsia="Times New Roman" w:hAnsi="Arial" w:cs="Arial"/>
+          <w:color w:val="000000"/>
+          <w:sz w:val="24"/>
+          <w:szCs w:val="24"/>
+        </w:rPr>
+      </w:pPr>
+    </w:p>
+    <w:p>
+      <w:pPr>
+        <w:spacing w:after="0" w:line="480" w:lineRule="auto"/>
+        <w:ind w:left="20" w:right="60" w:firstLine="20"/>
+        <w:jc w:val="both"/>
+        <w:rPr>
+          <w:rFonts w:ascii="Arial" w:eastAsia="Times New Roman" w:hAnsi="Arial" w:cs="Arial"/>
+          <w:color w:val="000000"/>
+          <w:sz w:val="24"/>
+          <w:szCs w:val="24"/>
+        </w:rPr>
+      </w:pPr>
+    </w:p>
+    <w:p>
+      <w:pPr>
+        <w:spacing w:after="0" w:line="480" w:lineRule="auto"/>
+        <w:ind w:left="20" w:right="60" w:firstLine="20"/>
+        <w:jc w:val="both"/>
+        <w:rPr>
+          <w:rFonts w:ascii="Times New Roman" w:eastAsia="Times New Roman" w:hAnsi="Times New Roman" w:cs="Times New Roman"/>
+          <w:sz w:val="24"/>
+          <w:szCs w:val="24"/>
+        </w:rPr>
+      </w:pPr>
+      <w:r>
+        <w:rPr>
+          <w:rFonts w:ascii="Arial" w:eastAsia="Times New Roman" w:hAnsi="Arial" w:cs="Arial"/>
+          <w:color w:val="000000"/>
+          <w:sz w:val="24"/>
+          <w:szCs w:val="24"/>
+        </w:rPr>
+        <w:lastRenderedPageBreak/>
         <w:t>The limitations of the system developed by the proponents are the following:</w:t>
       </w:r>
     </w:p>
@@ -1218,7 +1301,6 @@
           <w:sz w:val="24"/>
           <w:szCs w:val="24"/>
         </w:rPr>
-        <w:lastRenderedPageBreak/>
         <w:t>The main focus of the system is the membership process of CAPEDA Org.</w:t>
       </w:r>
     </w:p>
@@ -1739,6 +1821,7 @@
           <w:sz w:val="24"/>
           <w:szCs w:val="24"/>
         </w:rPr>
+        <w:lastRenderedPageBreak/>
         <w:t xml:space="preserve">Clear Company. (2022) Online Payment Importance and Benefits. URL: </w:t>
       </w:r>
       <w:hyperlink r:id="rId7" w:history="1">
@@ -1774,7 +1857,6 @@
           <w:sz w:val="24"/>
           <w:szCs w:val="24"/>
         </w:rPr>
-        <w:lastRenderedPageBreak/>
         <w:tab/>
         <w:t>Electronic payments have constantly undergone advancements making them hassle-free and fast ways of making payments. According to the article of Clear Company, payments through online can help businesses provide their customers with a convenient payment experience. Online payments have higher security such as tokenization, and encryption so the users wouldn’t have to worry about their data being stolen.</w:t>
       </w:r>
@@ -2267,7 +2349,6 @@
           <w:sz w:val="24"/>
           <w:szCs w:val="24"/>
         </w:rPr>
-        <w:lastRenderedPageBreak/>
         <w:tab/>
         <w:t xml:space="preserve">According to Marissa </w:t>
       </w:r>
@@ -2502,32 +2583,6 @@
     </w:p>
     <w:p>
       <w:pPr>
-        <w:spacing w:after="0" w:line="480" w:lineRule="auto"/>
-        <w:ind w:right="60"/>
-        <w:jc w:val="both"/>
-        <w:rPr>
-          <w:rFonts w:ascii="Arial" w:eastAsia="Times New Roman" w:hAnsi="Arial" w:cs="Arial"/>
-          <w:color w:val="000000"/>
-          <w:sz w:val="24"/>
-          <w:szCs w:val="24"/>
-        </w:rPr>
-      </w:pPr>
-    </w:p>
-    <w:p>
-      <w:pPr>
-        <w:spacing w:after="0" w:line="480" w:lineRule="auto"/>
-        <w:ind w:right="60"/>
-        <w:jc w:val="both"/>
-        <w:rPr>
-          <w:rFonts w:ascii="Arial" w:eastAsia="Times New Roman" w:hAnsi="Arial" w:cs="Arial"/>
-          <w:color w:val="000000"/>
-          <w:sz w:val="24"/>
-          <w:szCs w:val="24"/>
-        </w:rPr>
-      </w:pPr>
-    </w:p>
-    <w:p>
-      <w:pPr>
         <w:spacing w:before="240" w:after="240" w:line="480" w:lineRule="auto"/>
         <w:jc w:val="center"/>
         <w:rPr>
@@ -2545,6 +2600,7 @@
           <w:sz w:val="24"/>
           <w:szCs w:val="24"/>
         </w:rPr>
+        <w:lastRenderedPageBreak/>
         <w:t>METHODOLOGY</w:t>
       </w:r>
     </w:p>
@@ -2967,7 +3023,6 @@
           <w:sz w:val="24"/>
           <w:szCs w:val="24"/>
         </w:rPr>
-        <w:lastRenderedPageBreak/>
         <w:t>·</w:t>
       </w:r>
       <w:r>
@@ -3008,6 +3063,7 @@
           <w:sz w:val="24"/>
           <w:szCs w:val="24"/>
         </w:rPr>
+        <w:lastRenderedPageBreak/>
         <w:t> </w:t>
       </w:r>
     </w:p>
@@ -3067,10 +3123,10 @@
         <w:tblLook w:val="04A0" w:firstRow="1" w:lastRow="0" w:firstColumn="1" w:lastColumn="0" w:noHBand="0" w:noVBand="1"/>
       </w:tblPr>
       <w:tblGrid>
-        <w:gridCol w:w="2161"/>
-        <w:gridCol w:w="1756"/>
-        <w:gridCol w:w="2768"/>
-        <w:gridCol w:w="2659"/>
+        <w:gridCol w:w="2174"/>
+        <w:gridCol w:w="1719"/>
+        <w:gridCol w:w="2780"/>
+        <w:gridCol w:w="2671"/>
       </w:tblGrid>
       <w:tr>
         <w:trPr>
@@ -4193,320 +4249,6 @@
           </w:p>
         </w:tc>
       </w:tr>
-      <w:tr>
-        <w:trPr>
-          <w:trHeight w:val="495"/>
-        </w:trPr>
-        <w:tc>
-          <w:tcPr>
-            <w:tcW w:w="0" w:type="auto"/>
-            <w:tcBorders>
-              <w:top w:val="single" w:sz="6" w:space="0" w:color="000000"/>
-              <w:left w:val="single" w:sz="6" w:space="0" w:color="000000"/>
-              <w:bottom w:val="single" w:sz="6" w:space="0" w:color="000000"/>
-              <w:right w:val="single" w:sz="6" w:space="0" w:color="000000"/>
-            </w:tcBorders>
-            <w:tcMar>
-              <w:top w:w="0" w:type="dxa"/>
-              <w:left w:w="100" w:type="dxa"/>
-              <w:bottom w:w="0" w:type="dxa"/>
-              <w:right w:w="100" w:type="dxa"/>
-            </w:tcMar>
-            <w:hideMark/>
-          </w:tcPr>
-          <w:p>
-            <w:pPr>
-              <w:spacing w:before="240" w:after="0" w:line="480" w:lineRule="auto"/>
-              <w:jc w:val="center"/>
-              <w:rPr>
-                <w:rFonts w:ascii="Times New Roman" w:eastAsia="Times New Roman" w:hAnsi="Times New Roman" w:cs="Times New Roman"/>
-                <w:sz w:val="24"/>
-                <w:szCs w:val="24"/>
-              </w:rPr>
-            </w:pPr>
-            <w:r>
-              <w:rPr>
-                <w:rFonts w:ascii="Arial" w:eastAsia="Times New Roman" w:hAnsi="Arial" w:cs="Arial"/>
-                <w:color w:val="000000"/>
-                <w:sz w:val="24"/>
-                <w:szCs w:val="24"/>
-              </w:rPr>
-              <w:t>RFID Scanner</w:t>
-            </w:r>
-          </w:p>
-        </w:tc>
-        <w:tc>
-          <w:tcPr>
-            <w:tcW w:w="0" w:type="auto"/>
-            <w:tcBorders>
-              <w:top w:val="single" w:sz="6" w:space="0" w:color="000000"/>
-              <w:left w:val="single" w:sz="6" w:space="0" w:color="000000"/>
-              <w:bottom w:val="single" w:sz="6" w:space="0" w:color="000000"/>
-              <w:right w:val="single" w:sz="6" w:space="0" w:color="000000"/>
-            </w:tcBorders>
-            <w:tcMar>
-              <w:top w:w="0" w:type="dxa"/>
-              <w:left w:w="100" w:type="dxa"/>
-              <w:bottom w:w="0" w:type="dxa"/>
-              <w:right w:w="100" w:type="dxa"/>
-            </w:tcMar>
-            <w:hideMark/>
-          </w:tcPr>
-          <w:p>
-            <w:pPr>
-              <w:spacing w:before="240" w:after="0" w:line="480" w:lineRule="auto"/>
-              <w:jc w:val="center"/>
-              <w:rPr>
-                <w:rFonts w:ascii="Times New Roman" w:eastAsia="Times New Roman" w:hAnsi="Times New Roman" w:cs="Times New Roman"/>
-                <w:sz w:val="24"/>
-                <w:szCs w:val="24"/>
-              </w:rPr>
-            </w:pPr>
-            <w:r>
-              <w:rPr>
-                <w:rFonts w:ascii="Arial" w:eastAsia="Times New Roman" w:hAnsi="Arial" w:cs="Arial"/>
-                <w:color w:val="000000"/>
-                <w:sz w:val="24"/>
-                <w:szCs w:val="24"/>
-              </w:rPr>
-              <w:t>At least 125khz</w:t>
-            </w:r>
-          </w:p>
-        </w:tc>
-        <w:tc>
-          <w:tcPr>
-            <w:tcW w:w="0" w:type="auto"/>
-            <w:tcBorders>
-              <w:top w:val="single" w:sz="6" w:space="0" w:color="000000"/>
-              <w:left w:val="single" w:sz="6" w:space="0" w:color="000000"/>
-              <w:bottom w:val="single" w:sz="6" w:space="0" w:color="000000"/>
-              <w:right w:val="single" w:sz="6" w:space="0" w:color="000000"/>
-            </w:tcBorders>
-            <w:tcMar>
-              <w:top w:w="0" w:type="dxa"/>
-              <w:left w:w="100" w:type="dxa"/>
-              <w:bottom w:w="0" w:type="dxa"/>
-              <w:right w:w="100" w:type="dxa"/>
-            </w:tcMar>
-            <w:hideMark/>
-          </w:tcPr>
-          <w:p>
-            <w:pPr>
-              <w:spacing w:before="240" w:after="0" w:line="480" w:lineRule="auto"/>
-              <w:jc w:val="center"/>
-              <w:rPr>
-                <w:rFonts w:ascii="Times New Roman" w:eastAsia="Times New Roman" w:hAnsi="Times New Roman" w:cs="Times New Roman"/>
-                <w:sz w:val="24"/>
-                <w:szCs w:val="24"/>
-              </w:rPr>
-            </w:pPr>
-            <w:r>
-              <w:rPr>
-                <w:rFonts w:ascii="Arial" w:eastAsia="Times New Roman" w:hAnsi="Arial" w:cs="Arial"/>
-                <w:color w:val="000000"/>
-                <w:sz w:val="24"/>
-                <w:szCs w:val="24"/>
-              </w:rPr>
-              <w:t>13.56mhz</w:t>
-            </w:r>
-          </w:p>
-        </w:tc>
-        <w:tc>
-          <w:tcPr>
-            <w:tcW w:w="0" w:type="auto"/>
-            <w:tcBorders>
-              <w:top w:val="single" w:sz="6" w:space="0" w:color="000000"/>
-              <w:left w:val="single" w:sz="6" w:space="0" w:color="000000"/>
-              <w:bottom w:val="single" w:sz="6" w:space="0" w:color="000000"/>
-              <w:right w:val="single" w:sz="6" w:space="0" w:color="000000"/>
-            </w:tcBorders>
-            <w:tcMar>
-              <w:top w:w="0" w:type="dxa"/>
-              <w:left w:w="100" w:type="dxa"/>
-              <w:bottom w:w="0" w:type="dxa"/>
-              <w:right w:w="100" w:type="dxa"/>
-            </w:tcMar>
-            <w:hideMark/>
-          </w:tcPr>
-          <w:p>
-            <w:pPr>
-              <w:spacing w:before="240" w:after="0" w:line="480" w:lineRule="auto"/>
-              <w:jc w:val="center"/>
-              <w:rPr>
-                <w:rFonts w:ascii="Times New Roman" w:eastAsia="Times New Roman" w:hAnsi="Times New Roman" w:cs="Times New Roman"/>
-                <w:sz w:val="24"/>
-                <w:szCs w:val="24"/>
-              </w:rPr>
-            </w:pPr>
-            <w:r>
-              <w:rPr>
-                <w:rFonts w:ascii="Arial" w:eastAsia="Times New Roman" w:hAnsi="Arial" w:cs="Arial"/>
-                <w:color w:val="000000"/>
-                <w:sz w:val="24"/>
-                <w:szCs w:val="24"/>
-              </w:rPr>
-              <w:t>125khz</w:t>
-            </w:r>
-          </w:p>
-        </w:tc>
-      </w:tr>
-      <w:tr>
-        <w:trPr>
-          <w:trHeight w:val="495"/>
-        </w:trPr>
-        <w:tc>
-          <w:tcPr>
-            <w:tcW w:w="0" w:type="auto"/>
-            <w:tcBorders>
-              <w:top w:val="single" w:sz="6" w:space="0" w:color="000000"/>
-              <w:left w:val="single" w:sz="6" w:space="0" w:color="000000"/>
-              <w:bottom w:val="single" w:sz="6" w:space="0" w:color="000000"/>
-              <w:right w:val="single" w:sz="6" w:space="0" w:color="000000"/>
-            </w:tcBorders>
-            <w:tcMar>
-              <w:top w:w="0" w:type="dxa"/>
-              <w:left w:w="100" w:type="dxa"/>
-              <w:bottom w:w="0" w:type="dxa"/>
-              <w:right w:w="100" w:type="dxa"/>
-            </w:tcMar>
-            <w:hideMark/>
-          </w:tcPr>
-          <w:p>
-            <w:pPr>
-              <w:spacing w:before="240" w:after="0" w:line="480" w:lineRule="auto"/>
-              <w:jc w:val="center"/>
-              <w:rPr>
-                <w:rFonts w:ascii="Times New Roman" w:eastAsia="Times New Roman" w:hAnsi="Times New Roman" w:cs="Times New Roman"/>
-                <w:sz w:val="24"/>
-                <w:szCs w:val="24"/>
-              </w:rPr>
-            </w:pPr>
-            <w:r>
-              <w:rPr>
-                <w:rFonts w:ascii="Arial" w:eastAsia="Times New Roman" w:hAnsi="Arial" w:cs="Arial"/>
-                <w:color w:val="000000"/>
-                <w:sz w:val="24"/>
-                <w:szCs w:val="24"/>
-              </w:rPr>
-              <w:t>RFID Card</w:t>
-            </w:r>
-          </w:p>
-        </w:tc>
-        <w:tc>
-          <w:tcPr>
-            <w:tcW w:w="0" w:type="auto"/>
-            <w:tcBorders>
-              <w:top w:val="single" w:sz="6" w:space="0" w:color="000000"/>
-              <w:left w:val="single" w:sz="6" w:space="0" w:color="000000"/>
-              <w:bottom w:val="single" w:sz="6" w:space="0" w:color="000000"/>
-              <w:right w:val="single" w:sz="6" w:space="0" w:color="000000"/>
-            </w:tcBorders>
-            <w:tcMar>
-              <w:top w:w="0" w:type="dxa"/>
-              <w:left w:w="100" w:type="dxa"/>
-              <w:bottom w:w="0" w:type="dxa"/>
-              <w:right w:w="100" w:type="dxa"/>
-            </w:tcMar>
-            <w:hideMark/>
-          </w:tcPr>
-          <w:p>
-            <w:pPr>
-              <w:spacing w:before="240" w:after="0" w:line="480" w:lineRule="auto"/>
-              <w:jc w:val="center"/>
-              <w:rPr>
-                <w:rFonts w:ascii="Times New Roman" w:eastAsia="Times New Roman" w:hAnsi="Times New Roman" w:cs="Times New Roman"/>
-                <w:sz w:val="24"/>
-                <w:szCs w:val="24"/>
-              </w:rPr>
-            </w:pPr>
-            <w:r>
-              <w:rPr>
-                <w:rFonts w:ascii="Arial" w:eastAsia="Times New Roman" w:hAnsi="Arial" w:cs="Arial"/>
-                <w:color w:val="000000"/>
-                <w:sz w:val="24"/>
-                <w:szCs w:val="24"/>
-              </w:rPr>
-              <w:t>At least 125khz</w:t>
-            </w:r>
-          </w:p>
-        </w:tc>
-        <w:tc>
-          <w:tcPr>
-            <w:tcW w:w="0" w:type="auto"/>
-            <w:tcBorders>
-              <w:top w:val="single" w:sz="6" w:space="0" w:color="000000"/>
-              <w:left w:val="single" w:sz="6" w:space="0" w:color="000000"/>
-              <w:bottom w:val="single" w:sz="6" w:space="0" w:color="000000"/>
-              <w:right w:val="single" w:sz="6" w:space="0" w:color="000000"/>
-            </w:tcBorders>
-            <w:tcMar>
-              <w:top w:w="0" w:type="dxa"/>
-              <w:left w:w="100" w:type="dxa"/>
-              <w:bottom w:w="0" w:type="dxa"/>
-              <w:right w:w="100" w:type="dxa"/>
-            </w:tcMar>
-            <w:hideMark/>
-          </w:tcPr>
-          <w:p>
-            <w:pPr>
-              <w:spacing w:before="240" w:after="0" w:line="480" w:lineRule="auto"/>
-              <w:jc w:val="center"/>
-              <w:rPr>
-                <w:rFonts w:ascii="Times New Roman" w:eastAsia="Times New Roman" w:hAnsi="Times New Roman" w:cs="Times New Roman"/>
-                <w:sz w:val="24"/>
-                <w:szCs w:val="24"/>
-              </w:rPr>
-            </w:pPr>
-            <w:r>
-              <w:rPr>
-                <w:rFonts w:ascii="Arial" w:eastAsia="Times New Roman" w:hAnsi="Arial" w:cs="Arial"/>
-                <w:color w:val="000000"/>
-                <w:sz w:val="24"/>
-                <w:szCs w:val="24"/>
-              </w:rPr>
-              <w:t>13.56mhz</w:t>
-            </w:r>
-          </w:p>
-        </w:tc>
-        <w:tc>
-          <w:tcPr>
-            <w:tcW w:w="0" w:type="auto"/>
-            <w:tcBorders>
-              <w:top w:val="single" w:sz="6" w:space="0" w:color="000000"/>
-              <w:left w:val="single" w:sz="6" w:space="0" w:color="000000"/>
-              <w:bottom w:val="single" w:sz="6" w:space="0" w:color="000000"/>
-              <w:right w:val="single" w:sz="6" w:space="0" w:color="000000"/>
-            </w:tcBorders>
-            <w:tcMar>
-              <w:top w:w="0" w:type="dxa"/>
-              <w:left w:w="100" w:type="dxa"/>
-              <w:bottom w:w="0" w:type="dxa"/>
-              <w:right w:w="100" w:type="dxa"/>
-            </w:tcMar>
-            <w:hideMark/>
-          </w:tcPr>
-          <w:p>
-            <w:pPr>
-              <w:spacing w:before="240" w:after="0" w:line="480" w:lineRule="auto"/>
-              <w:jc w:val="center"/>
-              <w:rPr>
-                <w:rFonts w:ascii="Times New Roman" w:eastAsia="Times New Roman" w:hAnsi="Times New Roman" w:cs="Times New Roman"/>
-                <w:sz w:val="24"/>
-                <w:szCs w:val="24"/>
-              </w:rPr>
-            </w:pPr>
-            <w:r>
-              <w:rPr>
-                <w:rFonts w:ascii="Arial" w:eastAsia="Times New Roman" w:hAnsi="Arial" w:cs="Arial"/>
-                <w:color w:val="000000"/>
-                <w:sz w:val="24"/>
-                <w:szCs w:val="24"/>
-              </w:rPr>
-              <w:t>125khz</w:t>
-            </w:r>
-          </w:p>
-        </w:tc>
-      </w:tr>
     </w:tbl>
     <w:p>
       <w:pPr>
@@ -4527,29 +4269,71 @@
           <w:sz w:val="24"/>
           <w:szCs w:val="24"/>
         </w:rPr>
+        <w:t> </w:t>
+      </w:r>
+    </w:p>
+    <w:p>
+      <w:pPr>
+        <w:spacing w:before="240" w:after="240" w:line="480" w:lineRule="auto"/>
+        <w:jc w:val="both"/>
+        <w:rPr>
+          <w:rFonts w:ascii="Arial" w:eastAsia="Times New Roman" w:hAnsi="Arial" w:cs="Arial"/>
+          <w:b/>
+          <w:bCs/>
+          <w:color w:val="000000"/>
+          <w:sz w:val="24"/>
+          <w:szCs w:val="24"/>
+        </w:rPr>
+      </w:pPr>
+    </w:p>
+    <w:p>
+      <w:pPr>
+        <w:spacing w:before="240" w:after="240" w:line="480" w:lineRule="auto"/>
+        <w:jc w:val="both"/>
+        <w:rPr>
+          <w:rFonts w:ascii="Arial" w:eastAsia="Times New Roman" w:hAnsi="Arial" w:cs="Arial"/>
+          <w:b/>
+          <w:bCs/>
+          <w:color w:val="000000"/>
+          <w:sz w:val="24"/>
+          <w:szCs w:val="24"/>
+        </w:rPr>
+      </w:pPr>
+    </w:p>
+    <w:p>
+      <w:pPr>
+        <w:spacing w:before="240" w:after="240" w:line="480" w:lineRule="auto"/>
+        <w:jc w:val="both"/>
+        <w:rPr>
+          <w:rFonts w:ascii="Arial" w:eastAsia="Times New Roman" w:hAnsi="Arial" w:cs="Arial"/>
+          <w:b/>
+          <w:bCs/>
+          <w:color w:val="000000"/>
+          <w:sz w:val="24"/>
+          <w:szCs w:val="24"/>
+        </w:rPr>
+      </w:pPr>
+    </w:p>
+    <w:p>
+      <w:pPr>
+        <w:spacing w:before="240" w:after="240" w:line="480" w:lineRule="auto"/>
+        <w:jc w:val="both"/>
+        <w:rPr>
+          <w:rFonts w:ascii="Times New Roman" w:eastAsia="Times New Roman" w:hAnsi="Times New Roman" w:cs="Times New Roman"/>
+          <w:sz w:val="24"/>
+          <w:szCs w:val="24"/>
+        </w:rPr>
+      </w:pPr>
+      <w:r>
+        <w:rPr>
+          <w:rFonts w:ascii="Arial" w:eastAsia="Times New Roman" w:hAnsi="Arial" w:cs="Arial"/>
+          <w:b/>
+          <w:bCs/>
+          <w:color w:val="000000"/>
+          <w:sz w:val="24"/>
+          <w:szCs w:val="24"/>
+        </w:rPr>
         <w:lastRenderedPageBreak/>
-        <w:t> </w:t>
-      </w:r>
-    </w:p>
-    <w:p>
-      <w:pPr>
-        <w:spacing w:before="240" w:after="240" w:line="480" w:lineRule="auto"/>
-        <w:jc w:val="both"/>
-        <w:rPr>
-          <w:rFonts w:ascii="Times New Roman" w:eastAsia="Times New Roman" w:hAnsi="Times New Roman" w:cs="Times New Roman"/>
-          <w:sz w:val="24"/>
-          <w:szCs w:val="24"/>
-        </w:rPr>
-      </w:pPr>
-      <w:r>
-        <w:rPr>
-          <w:rFonts w:ascii="Arial" w:eastAsia="Times New Roman" w:hAnsi="Arial" w:cs="Arial"/>
-          <w:b/>
-          <w:bCs/>
-          <w:color w:val="000000"/>
-          <w:sz w:val="24"/>
-          <w:szCs w:val="24"/>
-        </w:rPr>
         <w:t>3.1.3 Software Requirements</w:t>
       </w:r>
     </w:p>
@@ -5419,6 +5203,7 @@
           <w:szCs w:val="24"/>
         </w:rPr>
       </w:pPr>
+      <w:proofErr w:type="gramStart"/>
       <w:r>
         <w:rPr>
           <w:rFonts w:ascii="Arial" w:eastAsia="Times New Roman" w:hAnsi="Arial" w:cs="Arial"/>
@@ -5457,7 +5242,19 @@
           <w:sz w:val="24"/>
           <w:szCs w:val="24"/>
         </w:rPr>
-        <w:t>Research Methods</w:t>
+        <w:t>Research</w:t>
+      </w:r>
+      <w:proofErr w:type="gramEnd"/>
+      <w:r>
+        <w:rPr>
+          <w:rFonts w:ascii="Arial" w:eastAsia="Times New Roman" w:hAnsi="Arial" w:cs="Arial"/>
+          <w:b/>
+          <w:bCs/>
+          <w:color w:val="000000"/>
+          <w:sz w:val="24"/>
+          <w:szCs w:val="24"/>
+        </w:rPr>
+        <w:t xml:space="preserve"> Methods</w:t>
       </w:r>
     </w:p>
     <w:p>
@@ -5477,7 +5274,34 @@
           <w:sz w:val="24"/>
           <w:szCs w:val="24"/>
         </w:rPr>
-        <w:t>The method of research used in this study is Descriptive. With the help of this method, the researchers/developers are able to specify the needs of CAPEDA and to give solution to their problem.</w:t>
+        <w:t xml:space="preserve">The method of research used in this study is </w:t>
+      </w:r>
+      <w:r>
+        <w:rPr>
+          <w:rFonts w:ascii="Arial" w:eastAsia="Times New Roman" w:hAnsi="Arial" w:cs="Arial"/>
+          <w:color w:val="000000"/>
+          <w:sz w:val="24"/>
+          <w:szCs w:val="24"/>
+        </w:rPr>
+        <w:t>Exploratory</w:t>
+      </w:r>
+      <w:r>
+        <w:rPr>
+          <w:rFonts w:ascii="Arial" w:eastAsia="Times New Roman" w:hAnsi="Arial" w:cs="Arial"/>
+          <w:color w:val="000000"/>
+          <w:sz w:val="24"/>
+          <w:szCs w:val="24"/>
+        </w:rPr>
+        <w:t xml:space="preserve">. </w:t>
+      </w:r>
+      <w:r>
+        <w:rPr>
+          <w:rFonts w:ascii="Arial" w:eastAsia="Times New Roman" w:hAnsi="Arial" w:cs="Arial"/>
+          <w:color w:val="000000"/>
+          <w:sz w:val="24"/>
+          <w:szCs w:val="24"/>
+        </w:rPr>
+        <w:t>This method was chosen by the proponents due to its effectiveness on exploring new insights and opportunities that helped the researches to understand the problems residing in the existing process that is currently being used by the organization.</w:t>
       </w:r>
     </w:p>
     <w:p>
@@ -5497,7 +5321,16 @@
           <w:sz w:val="24"/>
           <w:szCs w:val="24"/>
         </w:rPr>
-        <w:t>Descriptive Method allows the collection, analysis, classification and tabulation of information from the client where developers based their development of the said system.</w:t>
+        <w:t xml:space="preserve">This method allowed the proponents to gather data and information by conducting literature reviews, brainstorming and discussions with the actual member of the targeted organization. By doing so, the proponents were able to </w:t>
+      </w:r>
+      <w:r>
+        <w:rPr>
+          <w:rFonts w:ascii="Arial" w:eastAsia="Times New Roman" w:hAnsi="Arial" w:cs="Arial"/>
+          <w:color w:val="000000"/>
+          <w:sz w:val="24"/>
+          <w:szCs w:val="24"/>
+        </w:rPr>
+        <w:t>identify key challenges and generate hypotheses that acted as a crucial role in shaping the direction of the development of the system.</w:t>
       </w:r>
     </w:p>
     <w:p>
@@ -5519,21 +5352,34 @@
         <w:spacing w:before="240" w:after="240" w:line="480" w:lineRule="auto"/>
         <w:jc w:val="both"/>
         <w:rPr>
-          <w:rFonts w:ascii="Times New Roman" w:eastAsia="Times New Roman" w:hAnsi="Times New Roman" w:cs="Times New Roman"/>
-          <w:sz w:val="24"/>
-          <w:szCs w:val="24"/>
-        </w:rPr>
-      </w:pPr>
-      <w:r>
-        <w:rPr>
-          <w:rFonts w:ascii="Arial" w:eastAsia="Times New Roman" w:hAnsi="Arial" w:cs="Arial"/>
-          <w:b/>
-          <w:bCs/>
-          <w:color w:val="000000"/>
-          <w:sz w:val="24"/>
-          <w:szCs w:val="24"/>
-        </w:rPr>
-        <w:lastRenderedPageBreak/>
+          <w:rFonts w:ascii="Arial" w:eastAsia="Times New Roman" w:hAnsi="Arial" w:cs="Arial"/>
+          <w:b/>
+          <w:bCs/>
+          <w:color w:val="000000"/>
+          <w:sz w:val="24"/>
+          <w:szCs w:val="24"/>
+        </w:rPr>
+      </w:pPr>
+    </w:p>
+    <w:p>
+      <w:pPr>
+        <w:spacing w:before="240" w:after="240" w:line="480" w:lineRule="auto"/>
+        <w:jc w:val="both"/>
+        <w:rPr>
+          <w:rFonts w:ascii="Times New Roman" w:eastAsia="Times New Roman" w:hAnsi="Times New Roman" w:cs="Times New Roman"/>
+          <w:sz w:val="24"/>
+          <w:szCs w:val="24"/>
+        </w:rPr>
+      </w:pPr>
+      <w:r>
+        <w:rPr>
+          <w:rFonts w:ascii="Arial" w:eastAsia="Times New Roman" w:hAnsi="Arial" w:cs="Arial"/>
+          <w:b/>
+          <w:bCs/>
+          <w:color w:val="000000"/>
+          <w:sz w:val="24"/>
+          <w:szCs w:val="24"/>
+        </w:rPr>
         <w:t>3.3 Data Gathering Instruments and Procedures</w:t>
       </w:r>
     </w:p>
@@ -5548,6 +5394,7 @@
           <w:szCs w:val="24"/>
         </w:rPr>
       </w:pPr>
+      <w:proofErr w:type="gramStart"/>
       <w:r>
         <w:rPr>
           <w:rFonts w:ascii="Arial" w:eastAsia="Times New Roman" w:hAnsi="Arial" w:cs="Arial"/>
@@ -5577,7 +5424,19 @@
           <w:sz w:val="24"/>
           <w:szCs w:val="24"/>
         </w:rPr>
-        <w:t>Data Gathering Instruments Used</w:t>
+        <w:t>Data</w:t>
+      </w:r>
+      <w:proofErr w:type="gramEnd"/>
+      <w:r>
+        <w:rPr>
+          <w:rFonts w:ascii="Arial" w:eastAsia="Times New Roman" w:hAnsi="Arial" w:cs="Arial"/>
+          <w:b/>
+          <w:bCs/>
+          <w:color w:val="000000"/>
+          <w:sz w:val="24"/>
+          <w:szCs w:val="24"/>
+        </w:rPr>
+        <w:t xml:space="preserve"> Gathering Instruments Used</w:t>
       </w:r>
     </w:p>
     <w:p>
@@ -5634,6 +5493,7 @@
           <w:szCs w:val="24"/>
         </w:rPr>
       </w:pPr>
+      <w:proofErr w:type="gramStart"/>
       <w:r>
         <w:rPr>
           <w:rFonts w:ascii="Arial" w:eastAsia="Times New Roman" w:hAnsi="Arial" w:cs="Arial"/>
@@ -5663,7 +5523,19 @@
           <w:sz w:val="24"/>
           <w:szCs w:val="24"/>
         </w:rPr>
-        <w:t>Procedures Used in the Study Interview</w:t>
+        <w:t>Procedures</w:t>
+      </w:r>
+      <w:proofErr w:type="gramEnd"/>
+      <w:r>
+        <w:rPr>
+          <w:rFonts w:ascii="Arial" w:eastAsia="Times New Roman" w:hAnsi="Arial" w:cs="Arial"/>
+          <w:b/>
+          <w:bCs/>
+          <w:color w:val="000000"/>
+          <w:sz w:val="24"/>
+          <w:szCs w:val="24"/>
+        </w:rPr>
+        <w:t xml:space="preserve"> Used in the Study Interview</w:t>
       </w:r>
     </w:p>
     <w:p>
@@ -5711,20 +5583,35 @@
         <w:spacing w:before="240" w:after="240" w:line="480" w:lineRule="auto"/>
         <w:jc w:val="both"/>
         <w:rPr>
-          <w:rFonts w:ascii="Times New Roman" w:eastAsia="Times New Roman" w:hAnsi="Times New Roman" w:cs="Times New Roman"/>
-          <w:sz w:val="24"/>
-          <w:szCs w:val="24"/>
-        </w:rPr>
-      </w:pPr>
-      <w:r>
-        <w:rPr>
-          <w:rFonts w:ascii="Arial" w:eastAsia="Times New Roman" w:hAnsi="Arial" w:cs="Arial"/>
-          <w:b/>
-          <w:bCs/>
-          <w:color w:val="000000"/>
-          <w:sz w:val="24"/>
-          <w:szCs w:val="24"/>
-        </w:rPr>
+          <w:rFonts w:ascii="Arial" w:eastAsia="Times New Roman" w:hAnsi="Arial" w:cs="Arial"/>
+          <w:b/>
+          <w:bCs/>
+          <w:color w:val="000000"/>
+          <w:sz w:val="24"/>
+          <w:szCs w:val="24"/>
+        </w:rPr>
+      </w:pPr>
+    </w:p>
+    <w:p>
+      <w:pPr>
+        <w:spacing w:before="240" w:after="240" w:line="480" w:lineRule="auto"/>
+        <w:jc w:val="both"/>
+        <w:rPr>
+          <w:rFonts w:ascii="Times New Roman" w:eastAsia="Times New Roman" w:hAnsi="Times New Roman" w:cs="Times New Roman"/>
+          <w:sz w:val="24"/>
+          <w:szCs w:val="24"/>
+        </w:rPr>
+      </w:pPr>
+      <w:r>
+        <w:rPr>
+          <w:rFonts w:ascii="Arial" w:eastAsia="Times New Roman" w:hAnsi="Arial" w:cs="Arial"/>
+          <w:b/>
+          <w:bCs/>
+          <w:color w:val="000000"/>
+          <w:sz w:val="24"/>
+          <w:szCs w:val="24"/>
+        </w:rPr>
+        <w:lastRenderedPageBreak/>
         <w:t>Evaluation</w:t>
       </w:r>
     </w:p>
@@ -5745,17 +5632,7 @@
           <w:sz w:val="24"/>
           <w:szCs w:val="24"/>
         </w:rPr>
-        <w:t xml:space="preserve">The proponents will conduct the testing period for the system they developed with the CAPEDA Org. This will be the basis for enhancing features for the system’s benefit which </w:t>
-      </w:r>
-      <w:r>
-        <w:rPr>
-          <w:rFonts w:ascii="Arial" w:eastAsia="Times New Roman" w:hAnsi="Arial" w:cs="Arial"/>
-          <w:color w:val="000000"/>
-          <w:sz w:val="24"/>
-          <w:szCs w:val="24"/>
-        </w:rPr>
-        <w:lastRenderedPageBreak/>
-        <w:t>would help for its future assessment. The system will be evaluated in terms of its performance: 5 - excellent, 4 - very good, 3 - good, 2 – fair, 1 – need of improvement.</w:t>
+        <w:t>The proponents will conduct the testing period for the system they developed with the CAPEDA Org. This will be the basis for enhancing features for the system’s benefit which would help for its future assessment. The system will be evaluated in terms of its performance: 5 - excellent, 4 - very good, 3 - good, 2 – fair, 1 – need of improvement.</w:t>
       </w:r>
     </w:p>
     <w:p>
@@ -5843,48 +5720,6 @@
         </w:rPr>
         <w:t>This research process is used in searching reference books in gathering information for Related Literature and Studies matters. The researchers read books and thesis in the library correlated to the studies they are undergoing.</w:t>
       </w:r>
-    </w:p>
-    <w:p>
-      <w:pPr>
-        <w:spacing w:before="240" w:after="240" w:line="480" w:lineRule="auto"/>
-        <w:jc w:val="both"/>
-        <w:rPr>
-          <w:rFonts w:ascii="Arial" w:eastAsia="Times New Roman" w:hAnsi="Arial" w:cs="Arial"/>
-          <w:b/>
-          <w:bCs/>
-          <w:color w:val="000000"/>
-          <w:sz w:val="24"/>
-          <w:szCs w:val="24"/>
-        </w:rPr>
-      </w:pPr>
-    </w:p>
-    <w:p>
-      <w:pPr>
-        <w:spacing w:before="240" w:after="240" w:line="480" w:lineRule="auto"/>
-        <w:jc w:val="both"/>
-        <w:rPr>
-          <w:rFonts w:ascii="Arial" w:eastAsia="Times New Roman" w:hAnsi="Arial" w:cs="Arial"/>
-          <w:b/>
-          <w:bCs/>
-          <w:color w:val="000000"/>
-          <w:sz w:val="24"/>
-          <w:szCs w:val="24"/>
-        </w:rPr>
-      </w:pPr>
-    </w:p>
-    <w:p>
-      <w:pPr>
-        <w:spacing w:before="240" w:after="240" w:line="480" w:lineRule="auto"/>
-        <w:jc w:val="both"/>
-        <w:rPr>
-          <w:rFonts w:ascii="Arial" w:eastAsia="Times New Roman" w:hAnsi="Arial" w:cs="Arial"/>
-          <w:b/>
-          <w:bCs/>
-          <w:color w:val="000000"/>
-          <w:sz w:val="24"/>
-          <w:szCs w:val="24"/>
-        </w:rPr>
-      </w:pPr>
     </w:p>
     <w:p>
       <w:pPr>
@@ -6618,30 +6453,19 @@
           <w:sz w:val="24"/>
           <w:szCs w:val="24"/>
         </w:rPr>
-        <w:t>What changes they want the proposed system to possess.</w:t>
-      </w:r>
-    </w:p>
-    <w:p>
-      <w:pPr>
-        <w:spacing w:before="240" w:after="240" w:line="480" w:lineRule="auto"/>
-        <w:jc w:val="both"/>
-        <w:rPr>
-          <w:rFonts w:ascii="Times New Roman" w:eastAsia="Times New Roman" w:hAnsi="Times New Roman" w:cs="Times New Roman"/>
-          <w:sz w:val="24"/>
-          <w:szCs w:val="24"/>
-        </w:rPr>
-      </w:pPr>
-      <w:r>
-        <w:rPr>
-          <w:rFonts w:ascii="Arial" w:eastAsia="Times New Roman" w:hAnsi="Arial" w:cs="Arial"/>
-          <w:b/>
-          <w:bCs/>
-          <w:color w:val="000000"/>
-          <w:sz w:val="24"/>
-          <w:szCs w:val="24"/>
-        </w:rPr>
-        <w:t> </w:t>
-      </w:r>
+        <w:t xml:space="preserve">What changes they want the proposed system to </w:t>
+      </w:r>
+      <w:proofErr w:type="gramStart"/>
+      <w:r>
+        <w:rPr>
+          <w:rFonts w:ascii="Arial" w:eastAsia="Times New Roman" w:hAnsi="Arial" w:cs="Arial"/>
+          <w:color w:val="000000"/>
+          <w:sz w:val="24"/>
+          <w:szCs w:val="24"/>
+        </w:rPr>
+        <w:t>possess.</w:t>
+      </w:r>
+      <w:proofErr w:type="gramEnd"/>
     </w:p>
     <w:p>
       <w:pPr>
@@ -6735,38 +6559,29 @@
           <w:szCs w:val="24"/>
         </w:rPr>
         <w:tab/>
-        <w:t xml:space="preserve">In the third phase of the System Development, the proponents used PHP and SQL to implement the coding to create the functionality of each designed module. This is when </w:t>
-      </w:r>
-      <w:r>
-        <w:rPr>
-          <w:rFonts w:ascii="Arial" w:eastAsia="Times New Roman" w:hAnsi="Arial" w:cs="Arial"/>
+        <w:t>In the third phase of the System Development, the proponents used PHP and SQL to implement the coding to create the functionality of each designed module. This is when the developers make the elements of the system interact with each other to serve its purpose.</w:t>
+      </w:r>
+    </w:p>
+    <w:p>
+      <w:pPr>
+        <w:spacing w:before="240" w:after="240" w:line="480" w:lineRule="auto"/>
+        <w:jc w:val="both"/>
+        <w:rPr>
+          <w:rFonts w:ascii="Times New Roman" w:eastAsia="Times New Roman" w:hAnsi="Times New Roman" w:cs="Times New Roman"/>
+          <w:sz w:val="24"/>
+          <w:szCs w:val="24"/>
+        </w:rPr>
+      </w:pPr>
+      <w:r>
+        <w:rPr>
+          <w:rFonts w:ascii="Arial" w:eastAsia="Times New Roman" w:hAnsi="Arial" w:cs="Arial"/>
+          <w:b/>
+          <w:bCs/>
           <w:color w:val="000000"/>
           <w:sz w:val="24"/>
           <w:szCs w:val="24"/>
         </w:rPr>
         <w:lastRenderedPageBreak/>
-        <w:t>the developers make the elements of the system interact with each other to serve its purpose.</w:t>
-      </w:r>
-    </w:p>
-    <w:p>
-      <w:pPr>
-        <w:spacing w:before="240" w:after="240" w:line="480" w:lineRule="auto"/>
-        <w:jc w:val="both"/>
-        <w:rPr>
-          <w:rFonts w:ascii="Times New Roman" w:eastAsia="Times New Roman" w:hAnsi="Times New Roman" w:cs="Times New Roman"/>
-          <w:sz w:val="24"/>
-          <w:szCs w:val="24"/>
-        </w:rPr>
-      </w:pPr>
-      <w:r>
-        <w:rPr>
-          <w:rFonts w:ascii="Arial" w:eastAsia="Times New Roman" w:hAnsi="Arial" w:cs="Arial"/>
-          <w:b/>
-          <w:bCs/>
-          <w:color w:val="000000"/>
-          <w:sz w:val="24"/>
-          <w:szCs w:val="24"/>
-        </w:rPr>
         <w:t>Testing Phase</w:t>
       </w:r>
     </w:p>
@@ -6791,6 +6606,7 @@
         <w:t xml:space="preserve">In the testing phase of System Development, the proponents have set up an online meeting with the client using google meet to present the current progress of the system. This is where the client checks if the system is </w:t>
       </w:r>
       <w:proofErr w:type="spellStart"/>
+      <w:proofErr w:type="gramStart"/>
       <w:r>
         <w:rPr>
           <w:rFonts w:ascii="Arial" w:eastAsia="Times New Roman" w:hAnsi="Arial" w:cs="Arial"/>
@@ -6801,6 +6617,7 @@
         <w:t>functional.Together</w:t>
       </w:r>
       <w:proofErr w:type="spellEnd"/>
+      <w:proofErr w:type="gramEnd"/>
       <w:r>
         <w:rPr>
           <w:rFonts w:ascii="Arial" w:eastAsia="Times New Roman" w:hAnsi="Arial" w:cs="Arial"/>
@@ -6985,29 +6802,55 @@
       <w:pPr>
         <w:spacing w:after="240" w:line="240" w:lineRule="auto"/>
         <w:rPr>
-          <w:rFonts w:ascii="Times New Roman" w:eastAsia="Times New Roman" w:hAnsi="Times New Roman" w:cs="Times New Roman"/>
-          <w:sz w:val="24"/>
-          <w:szCs w:val="24"/>
-        </w:rPr>
-      </w:pPr>
-      <w:r>
-        <w:rPr>
-          <w:rFonts w:ascii="Times New Roman" w:eastAsia="Times New Roman" w:hAnsi="Times New Roman" w:cs="Times New Roman"/>
+          <w:rFonts w:ascii="Arial" w:eastAsia="Times New Roman" w:hAnsi="Arial" w:cs="Arial"/>
+          <w:b/>
+          <w:bCs/>
+          <w:color w:val="000000"/>
+          <w:sz w:val="24"/>
+          <w:szCs w:val="24"/>
+        </w:rPr>
+      </w:pPr>
+      <w:r>
+        <w:rPr>
+          <w:rFonts w:ascii="Times New Roman" w:eastAsia="Times New Roman" w:hAnsi="Times New Roman" w:cs="Times New Roman"/>
+          <w:sz w:val="24"/>
+          <w:szCs w:val="24"/>
+        </w:rPr>
+        <w:br/>
+      </w:r>
+    </w:p>
+    <w:p>
+      <w:pPr>
+        <w:spacing w:after="240" w:line="240" w:lineRule="auto"/>
+        <w:rPr>
+          <w:rFonts w:ascii="Arial" w:eastAsia="Times New Roman" w:hAnsi="Arial" w:cs="Arial"/>
+          <w:b/>
+          <w:bCs/>
+          <w:color w:val="000000"/>
+          <w:sz w:val="24"/>
+          <w:szCs w:val="24"/>
+        </w:rPr>
+      </w:pPr>
+    </w:p>
+    <w:p>
+      <w:pPr>
+        <w:spacing w:after="240" w:line="240" w:lineRule="auto"/>
+        <w:rPr>
+          <w:rFonts w:ascii="Times New Roman" w:eastAsia="Times New Roman" w:hAnsi="Times New Roman" w:cs="Times New Roman"/>
+          <w:sz w:val="24"/>
+          <w:szCs w:val="24"/>
+        </w:rPr>
+      </w:pPr>
+      <w:r>
+        <w:rPr>
+          <w:rFonts w:ascii="Arial" w:eastAsia="Times New Roman" w:hAnsi="Arial" w:cs="Arial"/>
+          <w:b/>
+          <w:bCs/>
+          <w:color w:val="000000"/>
           <w:sz w:val="24"/>
           <w:szCs w:val="24"/>
         </w:rPr>
         <w:lastRenderedPageBreak/>
-        <w:br/>
-      </w:r>
-      <w:r>
-        <w:rPr>
-          <w:rFonts w:ascii="Arial" w:eastAsia="Times New Roman" w:hAnsi="Arial" w:cs="Arial"/>
-          <w:b/>
-          <w:bCs/>
-          <w:color w:val="000000"/>
-          <w:sz w:val="24"/>
-          <w:szCs w:val="24"/>
-        </w:rPr>
         <w:t>3.5</w:t>
       </w:r>
       <w:r>
@@ -7225,6 +7068,8 @@
       <w:pPr>
         <w:spacing w:line="480" w:lineRule="auto"/>
       </w:pPr>
+      <w:bookmarkStart w:id="0" w:name="_GoBack"/>
+      <w:bookmarkEnd w:id="0"/>
     </w:p>
     <w:sectPr>
       <w:pgSz w:w="12240" w:h="15840"/>
@@ -7237,7 +7082,7 @@
 </file>
 
 <file path=word/numbering.xml><?xml version="1.0" encoding="utf-8"?>
-<w:numbering xmlns:wpc="http://schemas.microsoft.com/office/word/2010/wordprocessingCanvas" xmlns:cx="http://schemas.microsoft.com/office/drawing/2014/chartex" xmlns:cx1="http://schemas.microsoft.com/office/drawing/2015/9/8/chartex" xmlns:cx2="http://schemas.microsoft.com/office/drawing/2015/10/21/chartex" xmlns:cx3="http://schemas.microsoft.com/office/drawing/2016/5/9/chartex" xmlns:cx4="http://schemas.microsoft.com/office/drawing/2016/5/10/chartex" xmlns:cx5="http://schemas.microsoft.com/office/drawing/2016/5/11/chartex" xmlns:cx6="http://schemas.microsoft.com/office/drawing/2016/5/12/chartex" xmlns:cx7="http://schemas.microsoft.com/office/drawing/2016/5/13/chartex" xmlns:cx8="http://schemas.microsoft.com/office/drawing/2016/5/14/chartex" xmlns:mc="http://schemas.openxmlformats.org/markup-compatibility/2006" xmlns:aink="http://schemas.microsoft.com/office/drawing/2016/ink" xmlns:am3d="http://schemas.microsoft.com/office/drawing/2017/model3d" xmlns:o="urn:schemas-microsoft-com:office:office" xmlns:r="http://schemas.openxmlformats.org/officeDocument/2006/relationships" xmlns:m="http://schemas.openxmlformats.org/officeDocument/2006/math" xmlns:v="urn:schemas-microsoft-com:vml" xmlns:wp14="http://schemas.microsoft.com/office/word/2010/wordprocessingDrawing" xmlns:wp="http://schemas.openxmlformats.org/drawingml/2006/wordprocessingDrawing" xmlns:w10="urn:schemas-microsoft-com:office:word" xmlns:w="http://schemas.openxmlformats.org/wordprocessingml/2006/main" xmlns:w14="http://schemas.microsoft.com/office/word/2010/wordml" xmlns:w15="http://schemas.microsoft.com/office/word/2012/wordml" xmlns:w16cex="http://schemas.microsoft.com/office/word/2018/wordml/cex" xmlns:w16cid="http://schemas.microsoft.com/office/word/2016/wordml/cid" xmlns:w16="http://schemas.microsoft.com/office/word/2018/wordml" xmlns:w16sdtdh="http://schemas.microsoft.com/office/word/2020/wordml/sdtdatahash" xmlns:w16se="http://schemas.microsoft.com/office/word/2015/wordml/symex" xmlns:wpg="http://schemas.microsoft.com/office/word/2010/wordprocessingGroup" xmlns:wpi="http://schemas.microsoft.com/office/word/2010/wordprocessingInk" xmlns:wne="http://schemas.microsoft.com/office/word/2006/wordml" xmlns:wps="http://schemas.microsoft.com/office/word/2010/wordprocessingShape" mc:Ignorable="w14 w15 w16se w16cid w16 w16cex w16sdtdh wp14">
+<w:numbering xmlns:wpc="http://schemas.microsoft.com/office/word/2010/wordprocessingCanvas" xmlns:cx="http://schemas.microsoft.com/office/drawing/2014/chartex" xmlns:cx1="http://schemas.microsoft.com/office/drawing/2015/9/8/chartex" xmlns:cx2="http://schemas.microsoft.com/office/drawing/2015/10/21/chartex" xmlns:cx3="http://schemas.microsoft.com/office/drawing/2016/5/9/chartex" xmlns:cx4="http://schemas.microsoft.com/office/drawing/2016/5/10/chartex" xmlns:cx5="http://schemas.microsoft.com/office/drawing/2016/5/11/chartex" xmlns:cx6="http://schemas.microsoft.com/office/drawing/2016/5/12/chartex" xmlns:cx7="http://schemas.microsoft.com/office/drawing/2016/5/13/chartex" xmlns:cx8="http://schemas.microsoft.com/office/drawing/2016/5/14/chartex" xmlns:mc="http://schemas.openxmlformats.org/markup-compatibility/2006" xmlns:aink="http://schemas.microsoft.com/office/drawing/2016/ink" xmlns:am3d="http://schemas.microsoft.com/office/drawing/2017/model3d" xmlns:o="urn:schemas-microsoft-com:office:office" xmlns:r="http://schemas.openxmlformats.org/officeDocument/2006/relationships" xmlns:m="http://schemas.openxmlformats.org/officeDocument/2006/math" xmlns:v="urn:schemas-microsoft-com:vml" xmlns:wp14="http://schemas.microsoft.com/office/word/2010/wordprocessingDrawing" xmlns:wp="http://schemas.openxmlformats.org/drawingml/2006/wordprocessingDrawing" xmlns:w10="urn:schemas-microsoft-com:office:word" xmlns:w="http://schemas.openxmlformats.org/wordprocessingml/2006/main" xmlns:w14="http://schemas.microsoft.com/office/word/2010/wordml" xmlns:w15="http://schemas.microsoft.com/office/word/2012/wordml" xmlns:w16cid="http://schemas.microsoft.com/office/word/2016/wordml/cid" xmlns:w16se="http://schemas.microsoft.com/office/word/2015/wordml/symex" xmlns:wpg="http://schemas.microsoft.com/office/word/2010/wordprocessingGroup" xmlns:wpi="http://schemas.microsoft.com/office/word/2010/wordprocessingInk" xmlns:wne="http://schemas.microsoft.com/office/word/2006/wordml" xmlns:wps="http://schemas.microsoft.com/office/word/2010/wordprocessingShape" mc:Ignorable="w14 w15 w16se w16cid wp14">
   <w:abstractNum w:abstractNumId="0" w15:restartNumberingAfterBreak="0">
     <w:nsid w:val="49243007"/>
     <w:multiLevelType w:val="multilevel"/>
@@ -7510,7 +7355,7 @@
 </file>
 
 <file path=word/styles.xml><?xml version="1.0" encoding="utf-8"?>
-<w:styles xmlns:mc="http://schemas.openxmlformats.org/markup-compatibility/2006" xmlns:r="http://schemas.openxmlformats.org/officeDocument/2006/relationships" xmlns:w="http://schemas.openxmlformats.org/wordprocessingml/2006/main" xmlns:w14="http://schemas.microsoft.com/office/word/2010/wordml" xmlns:w15="http://schemas.microsoft.com/office/word/2012/wordml" xmlns:w16cex="http://schemas.microsoft.com/office/word/2018/wordml/cex" xmlns:w16cid="http://schemas.microsoft.com/office/word/2016/wordml/cid" xmlns:w16="http://schemas.microsoft.com/office/word/2018/wordml" xmlns:w16sdtdh="http://schemas.microsoft.com/office/word/2020/wordml/sdtdatahash" xmlns:w16se="http://schemas.microsoft.com/office/word/2015/wordml/symex" mc:Ignorable="w14 w15 w16se w16cid w16 w16cex w16sdtdh">
+<w:styles xmlns:mc="http://schemas.openxmlformats.org/markup-compatibility/2006" xmlns:r="http://schemas.openxmlformats.org/officeDocument/2006/relationships" xmlns:w="http://schemas.openxmlformats.org/wordprocessingml/2006/main" xmlns:w14="http://schemas.microsoft.com/office/word/2010/wordml" xmlns:w15="http://schemas.microsoft.com/office/word/2012/wordml" xmlns:w16cid="http://schemas.microsoft.com/office/word/2016/wordml/cid" xmlns:w16se="http://schemas.microsoft.com/office/word/2015/wordml/symex" mc:Ignorable="w14 w15 w16se w16cid">
   <w:docDefaults>
     <w:rPrDefault>
       <w:rPr>
@@ -7526,7 +7371,7 @@
       </w:pPr>
     </w:pPrDefault>
   </w:docDefaults>
-  <w:latentStyles w:defLockedState="0" w:defUIPriority="99" w:defSemiHidden="0" w:defUnhideWhenUsed="0" w:defQFormat="0" w:count="376">
+  <w:latentStyles w:defLockedState="0" w:defUIPriority="99" w:defSemiHidden="0" w:defUnhideWhenUsed="0" w:defQFormat="0" w:count="375">
     <w:lsdException w:name="Normal" w:uiPriority="0" w:qFormat="1"/>
     <w:lsdException w:name="heading 1" w:uiPriority="9" w:qFormat="1"/>
     <w:lsdException w:name="heading 2" w:semiHidden="1" w:uiPriority="9" w:unhideWhenUsed="1" w:qFormat="1"/>
@@ -7902,7 +7747,6 @@
     <w:lsdException w:name="Smart Hyperlink" w:semiHidden="1" w:unhideWhenUsed="1"/>
     <w:lsdException w:name="Hashtag" w:semiHidden="1" w:unhideWhenUsed="1"/>
     <w:lsdException w:name="Unresolved Mention" w:semiHidden="1" w:unhideWhenUsed="1"/>
-    <w:lsdException w:name="Smart Link" w:semiHidden="1" w:unhideWhenUsed="1"/>
   </w:latentStyles>
   <w:style w:type="paragraph" w:default="1" w:styleId="Normal">
     <w:name w:val="Normal"/>
@@ -7939,7 +7783,6 @@
     <w:name w:val="Normal (Web)"/>
     <w:basedOn w:val="Normal"/>
     <w:uiPriority w:val="99"/>
-    <w:semiHidden/>
     <w:unhideWhenUsed/>
     <w:rsid w:val="00F35E80"/>
     <w:pPr>

</xml_diff>